<commit_message>
finished word + powerpoint files - ready to sent
</commit_message>
<xml_diff>
--- a/B20 Ex03 Itay 066524737 Nir 316118421/B20 Ex03 Itay 066524737 Nir 316118421.docx
+++ b/B20 Ex03 Itay 066524737 Nir 316118421/B20 Ex03 Itay 066524737 Nir 316118421.docx
@@ -155,7 +155,7 @@
     <w:p>
       <w:pPr>
         <w:rPr>
-          <w:rFonts w:ascii="Arial-BoldMT" w:cs="Arial-BoldMT" w:hint="cs"/>
+          <w:rFonts w:ascii="Arial-BoldMT" w:cs="Arial-BoldMT"/>
           <w:b/>
           <w:bCs/>
           <w:sz w:val="36"/>
@@ -168,6 +168,7 @@
           <w:rFonts w:ascii="Arial-BoldMT" w:cs="Arial-BoldMT"/>
           <w:b/>
           <w:bCs/>
+          <w:noProof/>
           <w:sz w:val="36"/>
           <w:szCs w:val="36"/>
           <w:rtl/>
@@ -307,7 +308,7 @@
     <w:p>
       <w:pPr>
         <w:rPr>
-          <w:rFonts w:ascii="Arial-BoldMT" w:cs="Arial-BoldMT" w:hint="cs"/>
+          <w:rFonts w:ascii="Arial-BoldMT" w:cs="Arial-BoldMT"/>
           <w:b/>
           <w:bCs/>
           <w:sz w:val="36"/>
@@ -426,7 +427,7 @@
     <w:p>
       <w:pPr>
         <w:rPr>
-          <w:rFonts w:ascii="Arial-BoldMT" w:cs="Arial-BoldMT" w:hint="cs"/>
+          <w:rFonts w:ascii="Arial-BoldMT" w:cs="Arial-BoldMT"/>
           <w:sz w:val="28"/>
           <w:szCs w:val="28"/>
           <w:u w:val="single"/>
@@ -512,7 +513,7 @@
     <w:p>
       <w:pPr>
         <w:rPr>
-          <w:rFonts w:ascii="Arial-BoldMT" w:cs="Arial-BoldMT" w:hint="cs"/>
+          <w:rFonts w:ascii="Arial-BoldMT" w:cs="Arial-BoldMT"/>
           <w:sz w:val="28"/>
           <w:szCs w:val="28"/>
           <w:rtl/>
@@ -650,7 +651,7 @@
     <w:p>
       <w:pPr>
         <w:rPr>
-          <w:rFonts w:ascii="Arial-BoldMT" w:cs="Arial-BoldMT" w:hint="cs"/>
+          <w:rFonts w:ascii="Arial-BoldMT" w:cs="Arial-BoldMT"/>
           <w:sz w:val="28"/>
           <w:szCs w:val="28"/>
           <w:rtl/>
@@ -717,40 +718,13 @@
           <w:szCs w:val="28"/>
           <w:rtl/>
         </w:rPr>
-        <w:t xml:space="preserve"> - </w:t>
-      </w:r>
-      <w:r>
-        <w:rPr>
-          <w:rFonts w:ascii="Arial-BoldMT" w:cs="Arial-BoldMT" w:hint="cs"/>
-          <w:sz w:val="28"/>
-          <w:szCs w:val="28"/>
-          <w:rtl/>
-        </w:rPr>
-        <w:t xml:space="preserve">מחלקה שמחזיקה את כל המידע עבור אובייקטים מסוג </w:t>
-      </w:r>
-      <w:r>
-        <w:rPr>
-          <w:rFonts w:ascii="Arial-BoldMT" w:cs="Arial-BoldMT" w:hint="cs"/>
-          <w:sz w:val="28"/>
-          <w:szCs w:val="28"/>
-          <w:rtl/>
-        </w:rPr>
-        <w:t>אופנוע</w:t>
-      </w:r>
-      <w:r>
-        <w:rPr>
-          <w:rFonts w:ascii="Arial-BoldMT" w:cs="Arial-BoldMT" w:hint="cs"/>
-          <w:sz w:val="28"/>
-          <w:szCs w:val="28"/>
-          <w:rtl/>
-        </w:rPr>
-        <w:t>.</w:t>
-      </w:r>
-    </w:p>
-    <w:p>
-      <w:pPr>
-        <w:rPr>
-          <w:rFonts w:ascii="Arial-BoldMT" w:cs="Arial-BoldMT" w:hint="cs"/>
+        <w:t xml:space="preserve"> - מחלקה שמחזיקה את כל המידע עבור אובייקטים מסוג אופנוע.</w:t>
+      </w:r>
+    </w:p>
+    <w:p>
+      <w:pPr>
+        <w:rPr>
+          <w:rFonts w:ascii="Arial-BoldMT" w:cs="Arial-BoldMT"/>
           <w:sz w:val="28"/>
           <w:szCs w:val="28"/>
           <w:rtl/>
@@ -771,34 +745,7 @@
           <w:szCs w:val="28"/>
           <w:rtl/>
         </w:rPr>
-        <w:t xml:space="preserve"> - </w:t>
-      </w:r>
-      <w:r>
-        <w:rPr>
-          <w:rFonts w:ascii="Arial-BoldMT" w:cs="Arial-BoldMT" w:hint="cs"/>
-          <w:sz w:val="28"/>
-          <w:szCs w:val="28"/>
-          <w:rtl/>
-        </w:rPr>
-        <w:t xml:space="preserve">מחלקה שמחזיקה את כל המידע עבור אובייקטים מסוג </w:t>
-      </w:r>
-      <w:r>
-        <w:rPr>
-          <w:rFonts w:ascii="Arial-BoldMT" w:cs="Arial-BoldMT" w:hint="cs"/>
-          <w:sz w:val="28"/>
-          <w:szCs w:val="28"/>
-          <w:rtl/>
-        </w:rPr>
-        <w:t>משאית</w:t>
-      </w:r>
-      <w:r>
-        <w:rPr>
-          <w:rFonts w:ascii="Arial-BoldMT" w:cs="Arial-BoldMT" w:hint="cs"/>
-          <w:sz w:val="28"/>
-          <w:szCs w:val="28"/>
-          <w:rtl/>
-        </w:rPr>
-        <w:t>.</w:t>
+        <w:t xml:space="preserve"> - מחלקה שמחזיקה את כל המידע עבור אובייקטים מסוג משאית.</w:t>
       </w:r>
     </w:p>
     <w:p>
@@ -950,7 +897,7 @@
     <w:p>
       <w:pPr>
         <w:rPr>
-          <w:rFonts w:cs="Arial-BoldMT" w:hint="cs"/>
+          <w:rFonts w:cs="Arial-BoldMT"/>
           <w:sz w:val="28"/>
           <w:szCs w:val="28"/>
           <w:rtl/>
@@ -1094,7 +1041,7 @@
     <w:p>
       <w:pPr>
         <w:rPr>
-          <w:rFonts w:ascii="Arial-BoldMT" w:cs="Arial-BoldMT" w:hint="cs"/>
+          <w:rFonts w:ascii="Arial-BoldMT" w:cs="Arial-BoldMT"/>
           <w:sz w:val="28"/>
           <w:szCs w:val="28"/>
           <w:rtl/>
@@ -1115,43 +1062,7 @@
           <w:szCs w:val="28"/>
           <w:rtl/>
         </w:rPr>
-        <w:t xml:space="preserve"> - </w:t>
-      </w:r>
-      <w:r>
-        <w:rPr>
-          <w:rFonts w:ascii="Arial-BoldMT" w:cs="Arial-BoldMT" w:hint="cs"/>
-          <w:sz w:val="28"/>
-          <w:szCs w:val="28"/>
-          <w:rtl/>
-        </w:rPr>
-        <w:t xml:space="preserve">מחלקה שמחזיקה את כל המידע והפעולות </w:t>
-      </w:r>
-      <w:r>
-        <w:rPr>
-          <w:rFonts w:ascii="Arial-BoldMT" w:cs="Arial-BoldMT" w:hint="cs"/>
-          <w:sz w:val="28"/>
-          <w:szCs w:val="28"/>
-          <w:rtl/>
-        </w:rPr>
-        <w:t>של גלגל</w:t>
-      </w:r>
-      <w:r>
-        <w:rPr>
-          <w:rFonts w:ascii="Arial-BoldMT" w:cs="Arial-BoldMT" w:hint="cs"/>
-          <w:sz w:val="28"/>
-          <w:szCs w:val="28"/>
-          <w:rtl/>
-        </w:rPr>
-        <w:t xml:space="preserve"> עבור כל סוג כלי רכב</w:t>
-      </w:r>
-      <w:r>
-        <w:rPr>
-          <w:rFonts w:ascii="Arial-BoldMT" w:cs="Arial-BoldMT" w:hint="cs"/>
-          <w:sz w:val="28"/>
-          <w:szCs w:val="28"/>
-          <w:rtl/>
-        </w:rPr>
-        <w:t>.</w:t>
+        <w:t xml:space="preserve"> - מחלקה שמחזיקה את כל המידע והפעולות של גלגל עבור כל סוג כלי רכב.</w:t>
       </w:r>
     </w:p>
     <w:p>
@@ -1312,7 +1223,7 @@
     <w:p>
       <w:pPr>
         <w:rPr>
-          <w:rFonts w:cs="Arial-BoldMT" w:hint="cs"/>
+          <w:rFonts w:cs="Arial-BoldMT"/>
           <w:sz w:val="28"/>
           <w:szCs w:val="28"/>
           <w:rtl/>
@@ -1538,10 +1449,50 @@
       <w:pPr>
         <w:rPr>
           <w:rFonts w:ascii="Arial-BoldMT" w:cs="Arial-BoldMT"/>
-          <w:b/>
-          <w:bCs/>
-          <w:sz w:val="36"/>
-          <w:szCs w:val="36"/>
+          <w:sz w:val="28"/>
+          <w:szCs w:val="28"/>
+          <w:u w:val="single"/>
+          <w:rtl/>
+        </w:rPr>
+      </w:pPr>
+      <w:r>
+        <w:rPr>
+          <w:rFonts w:ascii="Arial-BoldMT" w:cs="Arial-BoldMT" w:hint="cs"/>
+          <w:sz w:val="28"/>
+          <w:szCs w:val="28"/>
+          <w:u w:val="single"/>
+          <w:rtl/>
+        </w:rPr>
+        <w:t>היר</w:t>
+      </w:r>
+      <w:r>
+        <w:rPr>
+          <w:rFonts w:ascii="Arial-BoldMT" w:cs="Arial-BoldMT" w:hint="cs"/>
+          <w:sz w:val="28"/>
+          <w:szCs w:val="28"/>
+          <w:u w:val="single"/>
+          <w:rtl/>
+        </w:rPr>
+        <w:t>ר</w:t>
+      </w:r>
+      <w:r>
+        <w:rPr>
+          <w:rFonts w:ascii="Arial-BoldMT" w:cs="Arial-BoldMT" w:hint="cs"/>
+          <w:sz w:val="28"/>
+          <w:szCs w:val="28"/>
+          <w:u w:val="single"/>
+          <w:rtl/>
+        </w:rPr>
+        <w:t>כית הירושה :</w:t>
+      </w:r>
+    </w:p>
+    <w:p>
+      <w:pPr>
+        <w:rPr>
+          <w:rFonts w:ascii="Arial-BoldMT" w:cs="Arial-BoldMT"/>
+          <w:sz w:val="28"/>
+          <w:szCs w:val="28"/>
+          <w:u w:val="single"/>
           <w:rtl/>
         </w:rPr>
       </w:pPr>
@@ -1555,6 +1506,47 @@
           <w:rtl/>
         </w:rPr>
       </w:pPr>
+      <w:r>
+        <w:rPr>
+          <w:rFonts w:cs="Arial"/>
+          <w:rtl/>
+        </w:rPr>
+        <w:drawing>
+          <wp:inline distT="0" distB="0" distL="0" distR="0" wp14:anchorId="19CCB1FC" wp14:editId="792193F4">
+            <wp:extent cx="5274310" cy="3054350"/>
+            <wp:effectExtent l="0" t="0" r="2540" b="0"/>
+            <wp:docPr id="2" name="Picture 2"/>
+            <wp:cNvGraphicFramePr>
+              <a:graphicFrameLocks xmlns:a="http://schemas.openxmlformats.org/drawingml/2006/main" noChangeAspect="1"/>
+            </wp:cNvGraphicFramePr>
+            <a:graphic xmlns:a="http://schemas.openxmlformats.org/drawingml/2006/main">
+              <a:graphicData uri="http://schemas.openxmlformats.org/drawingml/2006/picture">
+                <pic:pic xmlns:pic="http://schemas.openxmlformats.org/drawingml/2006/picture">
+                  <pic:nvPicPr>
+                    <pic:cNvPr id="1" name=""/>
+                    <pic:cNvPicPr/>
+                  </pic:nvPicPr>
+                  <pic:blipFill>
+                    <a:blip r:embed="rId5"/>
+                    <a:stretch>
+                      <a:fillRect/>
+                    </a:stretch>
+                  </pic:blipFill>
+                  <pic:spPr>
+                    <a:xfrm>
+                      <a:off x="0" y="0"/>
+                      <a:ext cx="5274310" cy="3054350"/>
+                    </a:xfrm>
+                    <a:prstGeom prst="rect">
+                      <a:avLst/>
+                    </a:prstGeom>
+                  </pic:spPr>
+                </pic:pic>
+              </a:graphicData>
+            </a:graphic>
+          </wp:inline>
+        </w:drawing>
+      </w:r>
     </w:p>
     <w:sectPr>
       <w:pgSz w:w="11906" w:h="16838"/>

</xml_diff>